<commit_message>
added some stuff to doku and presentation
</commit_message>
<xml_diff>
--- a/Doku.docx
+++ b/Doku.docx
@@ -19,7 +19,7 @@
           <w:u w:val="single"/>
         </w:rPr>
       </w:pPr>
-      <w:bookmarkStart w:id="0" w:name="_Toc10485572"/>
+      <w:bookmarkStart w:id="0" w:name="_Toc10554222"/>
       <w:r>
         <w:rPr>
           <w:sz w:val="52"/>
@@ -796,7 +796,7 @@
         <w:tab/>
       </w:r>
     </w:p>
-    <w:bookmarkStart w:id="1" w:name="_Toc10485573" w:displacedByCustomXml="next"/>
+    <w:bookmarkStart w:id="1" w:name="_Toc10554223" w:displacedByCustomXml="next"/>
     <w:sdt>
       <w:sdtPr>
         <w:rPr>
@@ -843,135 +843,30 @@
             </w:rPr>
           </w:pPr>
           <w:r>
-            <w:fldChar w:fldCharType="begin"/>
-          </w:r>
-          <w:r>
-            <w:instrText xml:space="preserve"> TOC \o "1-3" \h \z \u </w:instrText>
-          </w:r>
-          <w:r>
-            <w:fldChar w:fldCharType="separate"/>
-          </w:r>
-          <w:bookmarkStart w:id="2" w:name="_GoBack"/>
-          <w:bookmarkEnd w:id="2"/>
-          <w:r>
             <w:rPr>
-              <w:rStyle w:val="Hyperlink"/>
-              <w:noProof/>
+              <w:lang w:val="de-DE"/>
             </w:rPr>
             <w:fldChar w:fldCharType="begin"/>
           </w:r>
           <w:r>
             <w:rPr>
-              <w:rStyle w:val="Hyperlink"/>
-              <w:noProof/>
+              <w:lang w:val="de-DE"/>
             </w:rPr>
-            <w:instrText xml:space="preserve"> </w:instrText>
+            <w:instrText xml:space="preserve"> TOC \o "1-3" \h \z \u </w:instrText>
           </w:r>
           <w:r>
             <w:rPr>
-              <w:noProof/>
-            </w:rPr>
-            <w:instrText>HYPERLINK \l "_Toc10485572"</w:instrText>
-          </w:r>
-          <w:r>
-            <w:rPr>
-              <w:rStyle w:val="Hyperlink"/>
-              <w:noProof/>
-            </w:rPr>
-            <w:instrText xml:space="preserve"> </w:instrText>
-          </w:r>
-          <w:r>
-            <w:rPr>
-              <w:rStyle w:val="Hyperlink"/>
-              <w:noProof/>
-            </w:rPr>
-          </w:r>
-          <w:r>
-            <w:rPr>
-              <w:rStyle w:val="Hyperlink"/>
-              <w:noProof/>
+              <w:lang w:val="de-DE"/>
             </w:rPr>
             <w:fldChar w:fldCharType="separate"/>
           </w:r>
-          <w:r>
-            <w:rPr>
-              <w:rStyle w:val="Hyperlink"/>
-              <w:noProof/>
-            </w:rPr>
-            <w:t>Logik Simulator</w:t>
-          </w:r>
-          <w:r>
-            <w:rPr>
-              <w:noProof/>
-              <w:webHidden/>
-            </w:rPr>
-            <w:tab/>
-          </w:r>
-          <w:r>
-            <w:rPr>
-              <w:noProof/>
-              <w:webHidden/>
-            </w:rPr>
-            <w:fldChar w:fldCharType="begin"/>
-          </w:r>
-          <w:r>
-            <w:rPr>
-              <w:noProof/>
-              <w:webHidden/>
-            </w:rPr>
-            <w:instrText xml:space="preserve"> PAGEREF _Toc10485572 \h </w:instrText>
-          </w:r>
-          <w:r>
-            <w:rPr>
-              <w:noProof/>
-              <w:webHidden/>
-            </w:rPr>
-          </w:r>
-          <w:r>
-            <w:rPr>
-              <w:noProof/>
-              <w:webHidden/>
-            </w:rPr>
-            <w:fldChar w:fldCharType="separate"/>
-          </w:r>
-          <w:r>
-            <w:rPr>
-              <w:noProof/>
-              <w:webHidden/>
-            </w:rPr>
-            <w:t>1</w:t>
-          </w:r>
-          <w:r>
-            <w:rPr>
-              <w:noProof/>
-              <w:webHidden/>
-            </w:rPr>
-            <w:fldChar w:fldCharType="end"/>
-          </w:r>
-          <w:r>
-            <w:rPr>
-              <w:rStyle w:val="Hyperlink"/>
-              <w:noProof/>
-            </w:rPr>
-            <w:fldChar w:fldCharType="end"/>
-          </w:r>
-        </w:p>
-        <w:p>
-          <w:pPr>
-            <w:pStyle w:val="TOC1"/>
-            <w:rPr>
-              <w:rFonts w:cstheme="minorBidi"/>
-              <w:noProof/>
-              <w:lang w:eastAsia="zh-CN"/>
-            </w:rPr>
-          </w:pPr>
-          <w:hyperlink w:anchor="_Toc10485573" w:history="1">
+          <w:hyperlink w:anchor="_Toc10554222" w:history="1">
             <w:r>
               <w:rPr>
                 <w:rStyle w:val="Hyperlink"/>
                 <w:noProof/>
               </w:rPr>
-              <w:t>Inhaltsverzeichnis</w:t>
+              <w:t>Logik Simulator</w:t>
             </w:r>
             <w:r>
               <w:rPr>
@@ -992,7 +887,7 @@
                 <w:noProof/>
                 <w:webHidden/>
               </w:rPr>
-              <w:instrText xml:space="preserve"> PAGEREF _Toc10485573 \h </w:instrText>
+              <w:instrText xml:space="preserve"> PAGEREF _Toc10554222 \h </w:instrText>
             </w:r>
             <w:r>
               <w:rPr>
@@ -1012,7 +907,7 @@
                 <w:noProof/>
                 <w:webHidden/>
               </w:rPr>
-              <w:t>2</w:t>
+              <w:t>1</w:t>
             </w:r>
             <w:r>
               <w:rPr>
@@ -1032,14 +927,13 @@
               <w:lang w:eastAsia="zh-CN"/>
             </w:rPr>
           </w:pPr>
-          <w:hyperlink w:anchor="_Toc10485574" w:history="1">
+          <w:hyperlink w:anchor="_Toc10554223" w:history="1">
             <w:r>
               <w:rPr>
                 <w:rStyle w:val="Hyperlink"/>
                 <w:noProof/>
-                <w:lang w:eastAsia="ja-JP"/>
-              </w:rPr>
-              <w:t>Allgemeine Informationen</w:t>
+              </w:rPr>
+              <w:t>Inhaltsverzeichnis</w:t>
             </w:r>
             <w:r>
               <w:rPr>
@@ -1060,7 +954,7 @@
                 <w:noProof/>
                 <w:webHidden/>
               </w:rPr>
-              <w:instrText xml:space="preserve"> PAGEREF _Toc10485574 \h </w:instrText>
+              <w:instrText xml:space="preserve"> PAGEREF _Toc10554223 \h </w:instrText>
             </w:r>
             <w:r>
               <w:rPr>
@@ -1080,7 +974,7 @@
                 <w:noProof/>
                 <w:webHidden/>
               </w:rPr>
-              <w:t>3</w:t>
+              <w:t>2</w:t>
             </w:r>
             <w:r>
               <w:rPr>
@@ -1100,14 +994,14 @@
               <w:lang w:eastAsia="zh-CN"/>
             </w:rPr>
           </w:pPr>
-          <w:hyperlink w:anchor="_Toc10485575" w:history="1">
+          <w:hyperlink w:anchor="_Toc10554224" w:history="1">
             <w:r>
               <w:rPr>
                 <w:rStyle w:val="Hyperlink"/>
                 <w:noProof/>
                 <w:lang w:eastAsia="ja-JP"/>
               </w:rPr>
-              <w:t>Projektbeschreibung</w:t>
+              <w:t>Allgemeine Informationen</w:t>
             </w:r>
             <w:r>
               <w:rPr>
@@ -1128,7 +1022,7 @@
                 <w:noProof/>
                 <w:webHidden/>
               </w:rPr>
-              <w:instrText xml:space="preserve"> PAGEREF _Toc10485575 \h </w:instrText>
+              <w:instrText xml:space="preserve"> PAGEREF _Toc10554224 \h </w:instrText>
             </w:r>
             <w:r>
               <w:rPr>
@@ -1148,7 +1042,7 @@
                 <w:noProof/>
                 <w:webHidden/>
               </w:rPr>
-              <w:t>4</w:t>
+              <w:t>3</w:t>
             </w:r>
             <w:r>
               <w:rPr>
@@ -1168,14 +1062,14 @@
               <w:lang w:eastAsia="zh-CN"/>
             </w:rPr>
           </w:pPr>
-          <w:hyperlink w:anchor="_Toc10485576" w:history="1">
+          <w:hyperlink w:anchor="_Toc10554225" w:history="1">
             <w:r>
               <w:rPr>
                 <w:rStyle w:val="Hyperlink"/>
                 <w:noProof/>
                 <w:lang w:eastAsia="ja-JP"/>
               </w:rPr>
-              <w:t>Funktionsweise (kurz)</w:t>
+              <w:t>Projektbeschreibung</w:t>
             </w:r>
             <w:r>
               <w:rPr>
@@ -1196,7 +1090,7 @@
                 <w:noProof/>
                 <w:webHidden/>
               </w:rPr>
-              <w:instrText xml:space="preserve"> PAGEREF _Toc10485576 \h </w:instrText>
+              <w:instrText xml:space="preserve"> PAGEREF _Toc10554225 \h </w:instrText>
             </w:r>
             <w:r>
               <w:rPr>
@@ -1216,7 +1110,7 @@
                 <w:noProof/>
                 <w:webHidden/>
               </w:rPr>
-              <w:t>5</w:t>
+              <w:t>4</w:t>
             </w:r>
             <w:r>
               <w:rPr>
@@ -1236,14 +1130,14 @@
               <w:lang w:eastAsia="zh-CN"/>
             </w:rPr>
           </w:pPr>
-          <w:hyperlink w:anchor="_Toc10485577" w:history="1">
+          <w:hyperlink w:anchor="_Toc10554226" w:history="1">
             <w:r>
               <w:rPr>
                 <w:rStyle w:val="Hyperlink"/>
                 <w:noProof/>
                 <w:lang w:eastAsia="ja-JP"/>
               </w:rPr>
-              <w:t>Optimierungsmöglichkeiten</w:t>
+              <w:t>Funktionsweise (kurz)</w:t>
             </w:r>
             <w:r>
               <w:rPr>
@@ -1264,7 +1158,7 @@
                 <w:noProof/>
                 <w:webHidden/>
               </w:rPr>
-              <w:instrText xml:space="preserve"> PAGEREF _Toc10485577 \h </w:instrText>
+              <w:instrText xml:space="preserve"> PAGEREF _Toc10554226 \h </w:instrText>
             </w:r>
             <w:r>
               <w:rPr>
@@ -1284,7 +1178,7 @@
                 <w:noProof/>
                 <w:webHidden/>
               </w:rPr>
-              <w:t>6</w:t>
+              <w:t>5</w:t>
             </w:r>
             <w:r>
               <w:rPr>
@@ -1304,14 +1198,14 @@
               <w:lang w:eastAsia="zh-CN"/>
             </w:rPr>
           </w:pPr>
-          <w:hyperlink w:anchor="_Toc10485578" w:history="1">
+          <w:hyperlink w:anchor="_Toc10554227" w:history="1">
             <w:r>
               <w:rPr>
                 <w:rStyle w:val="Hyperlink"/>
                 <w:noProof/>
                 <w:lang w:eastAsia="ja-JP"/>
               </w:rPr>
-              <w:t>Funktionsweise (Lang)</w:t>
+              <w:t>Optimierungsmöglichkeiten</w:t>
             </w:r>
             <w:r>
               <w:rPr>
@@ -1332,7 +1226,7 @@
                 <w:noProof/>
                 <w:webHidden/>
               </w:rPr>
-              <w:instrText xml:space="preserve"> PAGEREF _Toc10485578 \h </w:instrText>
+              <w:instrText xml:space="preserve"> PAGEREF _Toc10554227 \h </w:instrText>
             </w:r>
             <w:r>
               <w:rPr>
@@ -1352,7 +1246,7 @@
                 <w:noProof/>
                 <w:webHidden/>
               </w:rPr>
-              <w:t>7</w:t>
+              <w:t>6</w:t>
             </w:r>
             <w:r>
               <w:rPr>
@@ -1372,13 +1266,81 @@
               <w:lang w:eastAsia="zh-CN"/>
             </w:rPr>
           </w:pPr>
-          <w:hyperlink w:anchor="_Toc10485579" w:history="1">
+          <w:hyperlink w:anchor="_Toc10554228" w:history="1">
             <w:r>
               <w:rPr>
                 <w:rStyle w:val="Hyperlink"/>
                 <w:noProof/>
                 <w:lang w:eastAsia="ja-JP"/>
               </w:rPr>
+              <w:t>Funktionsweise (Lang)</w:t>
+            </w:r>
+            <w:r>
+              <w:rPr>
+                <w:noProof/>
+                <w:webHidden/>
+              </w:rPr>
+              <w:tab/>
+            </w:r>
+            <w:r>
+              <w:rPr>
+                <w:noProof/>
+                <w:webHidden/>
+              </w:rPr>
+              <w:fldChar w:fldCharType="begin"/>
+            </w:r>
+            <w:r>
+              <w:rPr>
+                <w:noProof/>
+                <w:webHidden/>
+              </w:rPr>
+              <w:instrText xml:space="preserve"> PAGEREF _Toc10554228 \h </w:instrText>
+            </w:r>
+            <w:r>
+              <w:rPr>
+                <w:noProof/>
+                <w:webHidden/>
+              </w:rPr>
+            </w:r>
+            <w:r>
+              <w:rPr>
+                <w:noProof/>
+                <w:webHidden/>
+              </w:rPr>
+              <w:fldChar w:fldCharType="separate"/>
+            </w:r>
+            <w:r>
+              <w:rPr>
+                <w:noProof/>
+                <w:webHidden/>
+              </w:rPr>
+              <w:t>7</w:t>
+            </w:r>
+            <w:r>
+              <w:rPr>
+                <w:noProof/>
+                <w:webHidden/>
+              </w:rPr>
+              <w:fldChar w:fldCharType="end"/>
+            </w:r>
+          </w:hyperlink>
+        </w:p>
+        <w:p>
+          <w:pPr>
+            <w:pStyle w:val="TOC1"/>
+            <w:rPr>
+              <w:rFonts w:cstheme="minorBidi"/>
+              <w:noProof/>
+              <w:lang w:eastAsia="zh-CN"/>
+            </w:rPr>
+          </w:pPr>
+          <w:hyperlink w:anchor="_Toc10554229" w:history="1">
+            <w:r>
+              <w:rPr>
+                <w:rStyle w:val="Hyperlink"/>
+                <w:noProof/>
+                <w:lang w:eastAsia="ja-JP"/>
+              </w:rPr>
               <w:t>Zustand</w:t>
             </w:r>
             <w:r>
@@ -1400,7 +1362,7 @@
                 <w:noProof/>
                 <w:webHidden/>
               </w:rPr>
-              <w:instrText xml:space="preserve"> PAGEREF _Toc10485579 \h </w:instrText>
+              <w:instrText xml:space="preserve"> PAGEREF _Toc10554229 \h </w:instrText>
             </w:r>
             <w:r>
               <w:rPr>
@@ -1440,7 +1402,7 @@
               <w:lang w:eastAsia="zh-CN"/>
             </w:rPr>
           </w:pPr>
-          <w:hyperlink w:anchor="_Toc10485580" w:history="1">
+          <w:hyperlink w:anchor="_Toc10554230" w:history="1">
             <w:r>
               <w:rPr>
                 <w:rStyle w:val="Hyperlink"/>
@@ -1468,7 +1430,7 @@
                 <w:noProof/>
                 <w:webHidden/>
               </w:rPr>
-              <w:instrText xml:space="preserve"> PAGEREF _Toc10485580 \h </w:instrText>
+              <w:instrText xml:space="preserve"> PAGEREF _Toc10554230 \h </w:instrText>
             </w:r>
             <w:r>
               <w:rPr>
@@ -1508,7 +1470,7 @@
               <w:lang w:eastAsia="zh-CN"/>
             </w:rPr>
           </w:pPr>
-          <w:hyperlink w:anchor="_Toc10485581" w:history="1">
+          <w:hyperlink w:anchor="_Toc10554231" w:history="1">
             <w:r>
               <w:rPr>
                 <w:rStyle w:val="Hyperlink"/>
@@ -1536,7 +1498,7 @@
                 <w:noProof/>
                 <w:webHidden/>
               </w:rPr>
-              <w:instrText xml:space="preserve"> PAGEREF _Toc10485581 \h </w:instrText>
+              <w:instrText xml:space="preserve"> PAGEREF _Toc10554231 \h </w:instrText>
             </w:r>
             <w:r>
               <w:rPr>
@@ -1557,6 +1519,76 @@
                 <w:webHidden/>
               </w:rPr>
               <w:t>11</w:t>
+            </w:r>
+            <w:r>
+              <w:rPr>
+                <w:noProof/>
+                <w:webHidden/>
+              </w:rPr>
+              <w:fldChar w:fldCharType="end"/>
+            </w:r>
+          </w:hyperlink>
+          <w:bookmarkStart w:id="2" w:name="_GoBack"/>
+          <w:bookmarkEnd w:id="2"/>
+        </w:p>
+        <w:p>
+          <w:pPr>
+            <w:pStyle w:val="TOC1"/>
+            <w:rPr>
+              <w:rFonts w:cstheme="minorBidi"/>
+              <w:noProof/>
+              <w:lang w:eastAsia="zh-CN"/>
+            </w:rPr>
+          </w:pPr>
+          <w:hyperlink w:anchor="_Toc10554232" w:history="1">
+            <w:r>
+              <w:rPr>
+                <w:rStyle w:val="Hyperlink"/>
+                <w:noProof/>
+                <w:lang w:eastAsia="ja-JP"/>
+              </w:rPr>
+              <w:t>Zeitplan</w:t>
+            </w:r>
+            <w:r>
+              <w:rPr>
+                <w:noProof/>
+                <w:webHidden/>
+              </w:rPr>
+              <w:tab/>
+            </w:r>
+            <w:r>
+              <w:rPr>
+                <w:noProof/>
+                <w:webHidden/>
+              </w:rPr>
+              <w:fldChar w:fldCharType="begin"/>
+            </w:r>
+            <w:r>
+              <w:rPr>
+                <w:noProof/>
+                <w:webHidden/>
+              </w:rPr>
+              <w:instrText xml:space="preserve"> PAGEREF _Toc10554232 \h </w:instrText>
+            </w:r>
+            <w:r>
+              <w:rPr>
+                <w:noProof/>
+                <w:webHidden/>
+              </w:rPr>
+            </w:r>
+            <w:r>
+              <w:rPr>
+                <w:noProof/>
+                <w:webHidden/>
+              </w:rPr>
+              <w:fldChar w:fldCharType="separate"/>
+            </w:r>
+            <w:r>
+              <w:rPr>
+                <w:noProof/>
+                <w:webHidden/>
+              </w:rPr>
+              <w:t>12</w:t>
             </w:r>
             <w:r>
               <w:rPr>
@@ -1576,14 +1608,14 @@
               <w:lang w:eastAsia="zh-CN"/>
             </w:rPr>
           </w:pPr>
-          <w:hyperlink w:anchor="_Toc10485582" w:history="1">
+          <w:hyperlink w:anchor="_Toc10554233" w:history="1">
             <w:r>
               <w:rPr>
                 <w:rStyle w:val="Hyperlink"/>
                 <w:noProof/>
                 <w:lang w:eastAsia="ja-JP"/>
               </w:rPr>
-              <w:t>Zeitplan</w:t>
+              <w:t>Geplantes Material</w:t>
             </w:r>
             <w:r>
               <w:rPr>
@@ -1604,7 +1636,7 @@
                 <w:noProof/>
                 <w:webHidden/>
               </w:rPr>
-              <w:instrText xml:space="preserve"> PAGEREF _Toc10485582 \h </w:instrText>
+              <w:instrText xml:space="preserve"> PAGEREF _Toc10554233 \h </w:instrText>
             </w:r>
             <w:r>
               <w:rPr>
@@ -1644,14 +1676,13 @@
               <w:lang w:eastAsia="zh-CN"/>
             </w:rPr>
           </w:pPr>
-          <w:hyperlink w:anchor="_Toc10485583" w:history="1">
+          <w:hyperlink w:anchor="_Toc10554234" w:history="1">
             <w:r>
               <w:rPr>
                 <w:rStyle w:val="Hyperlink"/>
                 <w:noProof/>
-                <w:lang w:eastAsia="ja-JP"/>
-              </w:rPr>
-              <w:t>Geplantes Material</w:t>
+              </w:rPr>
+              <w:t>Probleme</w:t>
             </w:r>
             <w:r>
               <w:rPr>
@@ -1672,74 +1703,7 @@
                 <w:noProof/>
                 <w:webHidden/>
               </w:rPr>
-              <w:instrText xml:space="preserve"> PAGEREF _Toc10485583 \h </w:instrText>
-            </w:r>
-            <w:r>
-              <w:rPr>
-                <w:noProof/>
-                <w:webHidden/>
-              </w:rPr>
-            </w:r>
-            <w:r>
-              <w:rPr>
-                <w:noProof/>
-                <w:webHidden/>
-              </w:rPr>
-              <w:fldChar w:fldCharType="separate"/>
-            </w:r>
-            <w:r>
-              <w:rPr>
-                <w:noProof/>
-                <w:webHidden/>
-              </w:rPr>
-              <w:t>12</w:t>
-            </w:r>
-            <w:r>
-              <w:rPr>
-                <w:noProof/>
-                <w:webHidden/>
-              </w:rPr>
-              <w:fldChar w:fldCharType="end"/>
-            </w:r>
-          </w:hyperlink>
-        </w:p>
-        <w:p>
-          <w:pPr>
-            <w:pStyle w:val="TOC1"/>
-            <w:rPr>
-              <w:rFonts w:cstheme="minorBidi"/>
-              <w:noProof/>
-              <w:lang w:eastAsia="zh-CN"/>
-            </w:rPr>
-          </w:pPr>
-          <w:hyperlink w:anchor="_Toc10485584" w:history="1">
-            <w:r>
-              <w:rPr>
-                <w:rStyle w:val="Hyperlink"/>
-                <w:noProof/>
-              </w:rPr>
-              <w:t>Probleme</w:t>
-            </w:r>
-            <w:r>
-              <w:rPr>
-                <w:noProof/>
-                <w:webHidden/>
-              </w:rPr>
-              <w:tab/>
-            </w:r>
-            <w:r>
-              <w:rPr>
-                <w:noProof/>
-                <w:webHidden/>
-              </w:rPr>
-              <w:fldChar w:fldCharType="begin"/>
-            </w:r>
-            <w:r>
-              <w:rPr>
-                <w:noProof/>
-                <w:webHidden/>
-              </w:rPr>
-              <w:instrText xml:space="preserve"> PAGEREF _Toc10485584 \h </w:instrText>
+              <w:instrText xml:space="preserve"> PAGEREF _Toc10554234 \h </w:instrText>
             </w:r>
             <w:r>
               <w:rPr>
@@ -1774,7 +1738,7 @@
           <w:r>
             <w:rPr>
               <w:rFonts w:cs="Times New Roman"/>
-              <w:lang w:val="en-US" w:eastAsia="en-US"/>
+              <w:lang w:eastAsia="en-US"/>
             </w:rPr>
             <w:fldChar w:fldCharType="end"/>
           </w:r>
@@ -1810,7 +1774,7 @@
           <w:lang w:eastAsia="ja-JP"/>
         </w:rPr>
       </w:pPr>
-      <w:bookmarkStart w:id="3" w:name="_Toc10485574"/>
+      <w:bookmarkStart w:id="3" w:name="_Toc10554224"/>
       <w:r>
         <w:rPr>
           <w:sz w:val="52"/>
@@ -1905,7 +1869,6 @@
       <w:pPr>
         <w:rPr>
           <w:sz w:val="24"/>
-          <w:lang w:val="en-US"/>
         </w:rPr>
       </w:pPr>
       <w:r>
@@ -1931,39 +1894,29 @@
           <w:sz w:val="24"/>
         </w:rPr>
         <w:tab/>
-      </w:r>
-      <w:r>
-        <w:rPr>
-          <w:sz w:val="24"/>
-          <w:lang w:val="en-US"/>
-        </w:rPr>
         <w:t>Bastian Schäfer</w:t>
       </w:r>
       <w:r>
         <w:rPr>
           <w:sz w:val="24"/>
-          <w:lang w:val="en-US"/>
         </w:rPr>
         <w:br/>
       </w:r>
       <w:r>
         <w:rPr>
           <w:sz w:val="24"/>
-          <w:lang w:val="en-US"/>
         </w:rPr>
         <w:tab/>
       </w:r>
       <w:r>
         <w:rPr>
           <w:sz w:val="24"/>
-          <w:lang w:val="en-US"/>
         </w:rPr>
         <w:tab/>
       </w:r>
       <w:r>
         <w:rPr>
           <w:sz w:val="24"/>
-          <w:lang w:val="en-US"/>
         </w:rPr>
         <w:tab/>
         <w:t>schaefer2001@web.de</w:t>
@@ -1974,14 +1927,14 @@
         <w:rPr>
           <w:rFonts w:eastAsia="Yu Mincho"/>
           <w:sz w:val="24"/>
-          <w:lang w:val="en-US" w:eastAsia="ja-JP"/>
-        </w:rPr>
-      </w:pPr>
-      <w:r>
-        <w:rPr>
-          <w:rFonts w:eastAsia="Yu Mincho"/>
-          <w:sz w:val="24"/>
-          <w:lang w:val="en-US" w:eastAsia="ja-JP"/>
+          <w:lang w:eastAsia="ja-JP"/>
+        </w:rPr>
+      </w:pPr>
+      <w:r>
+        <w:rPr>
+          <w:rFonts w:eastAsia="Yu Mincho"/>
+          <w:sz w:val="24"/>
+          <w:lang w:eastAsia="ja-JP"/>
         </w:rPr>
         <w:t xml:space="preserve"> </w:t>
       </w:r>
@@ -1989,7 +1942,7 @@
         <w:rPr>
           <w:rFonts w:eastAsia="Yu Mincho"/>
           <w:sz w:val="24"/>
-          <w:lang w:val="en-US" w:eastAsia="ja-JP"/>
+          <w:lang w:eastAsia="ja-JP"/>
         </w:rPr>
         <w:tab/>
       </w:r>
@@ -1997,7 +1950,7 @@
         <w:rPr>
           <w:rFonts w:eastAsia="Yu Mincho"/>
           <w:sz w:val="24"/>
-          <w:lang w:val="en-US" w:eastAsia="ja-JP"/>
+          <w:lang w:eastAsia="ja-JP"/>
         </w:rPr>
         <w:tab/>
       </w:r>
@@ -2005,7 +1958,7 @@
         <w:rPr>
           <w:rFonts w:eastAsia="Yu Mincho"/>
           <w:sz w:val="24"/>
-          <w:lang w:val="en-US" w:eastAsia="ja-JP"/>
+          <w:lang w:eastAsia="ja-JP"/>
         </w:rPr>
         <w:tab/>
         <w:t>Stephen Heisser</w:t>
@@ -2014,7 +1967,7 @@
         <w:rPr>
           <w:rFonts w:eastAsia="Yu Mincho"/>
           <w:sz w:val="24"/>
-          <w:lang w:val="en-US" w:eastAsia="ja-JP"/>
+          <w:lang w:eastAsia="ja-JP"/>
         </w:rPr>
         <w:br/>
       </w:r>
@@ -2022,7 +1975,7 @@
         <w:rPr>
           <w:rFonts w:eastAsia="Yu Mincho"/>
           <w:sz w:val="24"/>
-          <w:lang w:val="en-US" w:eastAsia="ja-JP"/>
+          <w:lang w:eastAsia="ja-JP"/>
         </w:rPr>
         <w:tab/>
       </w:r>
@@ -2030,7 +1983,7 @@
         <w:rPr>
           <w:rFonts w:eastAsia="Yu Mincho"/>
           <w:sz w:val="24"/>
-          <w:lang w:val="en-US" w:eastAsia="ja-JP"/>
+          <w:lang w:eastAsia="ja-JP"/>
         </w:rPr>
         <w:tab/>
       </w:r>
@@ -2038,7 +1991,7 @@
         <w:rPr>
           <w:rFonts w:eastAsia="Yu Mincho"/>
           <w:sz w:val="24"/>
-          <w:lang w:val="en-US" w:eastAsia="ja-JP"/>
+          <w:lang w:eastAsia="ja-JP"/>
         </w:rPr>
         <w:tab/>
         <w:t>st.heisser@gmail.com</w:t>
@@ -2049,7 +2002,7 @@
         <w:rPr>
           <w:rFonts w:eastAsia="Yu Mincho"/>
           <w:sz w:val="24"/>
-          <w:lang w:val="en-US" w:eastAsia="ja-JP"/>
+          <w:lang w:eastAsia="ja-JP"/>
         </w:rPr>
       </w:pPr>
     </w:p>
@@ -2061,7 +2014,7 @@
           <w:b/>
           <w:sz w:val="24"/>
           <w:u w:val="single"/>
-          <w:lang w:val="en-US" w:eastAsia="ja-JP"/>
+          <w:lang w:eastAsia="ja-JP"/>
         </w:rPr>
       </w:pPr>
     </w:p>
@@ -2172,7 +2125,7 @@
           <w:lang w:eastAsia="ja-JP"/>
         </w:rPr>
       </w:pPr>
-      <w:bookmarkStart w:id="4" w:name="_Toc10485575"/>
+      <w:bookmarkStart w:id="4" w:name="_Toc10554225"/>
       <w:r>
         <w:rPr>
           <w:sz w:val="52"/>
@@ -2237,31 +2190,6 @@
         </w:rPr>
         <w:t xml:space="preserve">Hierzu muss das Simulationsprogramms zum Erstellen und Testen von logischen Schaltungen erstellt werden. </w:t>
       </w:r>
-      <w:r>
-        <w:rPr>
-          <w:rFonts w:eastAsia="Yu Mincho"/>
-          <w:sz w:val="24"/>
-          <w:lang w:eastAsia="ja-JP"/>
-        </w:rPr>
-        <w:br/>
-        <w:t>Dieses Programm soll einige Optimierungen enthalten, die auf der nächsten Seite gelistet sind (Änderungen können je nach Situation anfallen). So zum Beispiel, dass das Progra</w:t>
-      </w:r>
-      <w:r>
-        <w:rPr>
-          <w:rFonts w:eastAsia="Yu Mincho"/>
-          <w:sz w:val="24"/>
-          <w:lang w:eastAsia="ja-JP"/>
-        </w:rPr>
-        <w:t>mm auf die gesamte Bildschirmflä</w:t>
-      </w:r>
-      <w:r>
-        <w:rPr>
-          <w:rFonts w:eastAsia="Yu Mincho"/>
-          <w:sz w:val="24"/>
-          <w:lang w:eastAsia="ja-JP"/>
-        </w:rPr>
-        <w:t>che skalierbar ist.</w:t>
-      </w:r>
     </w:p>
     <w:p>
       <w:pPr>
@@ -2324,7 +2252,7 @@
           <w:u w:val="single"/>
         </w:rPr>
       </w:pPr>
-      <w:bookmarkStart w:id="5" w:name="_Toc10485576"/>
+      <w:bookmarkStart w:id="5" w:name="_Toc10554226"/>
       <w:r>
         <w:rPr>
           <w:sz w:val="52"/>
@@ -2584,7 +2512,7 @@
           <w:u w:val="single"/>
         </w:rPr>
       </w:pPr>
-      <w:bookmarkStart w:id="6" w:name="_Toc10485577"/>
+      <w:bookmarkStart w:id="6" w:name="_Toc10554227"/>
       <w:r>
         <w:rPr>
           <w:sz w:val="52"/>
@@ -2801,7 +2729,7 @@
           <w:lang w:eastAsia="ja-JP"/>
         </w:rPr>
       </w:pPr>
-      <w:bookmarkStart w:id="7" w:name="_Toc10485578"/>
+      <w:bookmarkStart w:id="7" w:name="_Toc10554228"/>
       <w:r>
         <w:rPr>
           <w:sz w:val="52"/>
@@ -2891,7 +2819,13 @@
         <w:rPr>
           <w:lang w:eastAsia="ja-JP"/>
         </w:rPr>
-        <w:t>mussen soweit verstanden</w:t>
+        <w:t>müssen</w:t>
+      </w:r>
+      <w:r>
+        <w:rPr>
+          <w:lang w:eastAsia="ja-JP"/>
+        </w:rPr>
+        <w:t xml:space="preserve"> soweit verstanden</w:t>
       </w:r>
       <w:r>
         <w:rPr>
@@ -3127,7 +3061,19 @@
         <w:rPr>
           <w:lang w:eastAsia="ja-JP"/>
         </w:rPr>
-        <w:t>Beim Laden (was hier mit Filestream erledigt wird) müssen alle Listen zuerst geleert werden, damit die alten gatter nicht die neuen Gatter beeinflussen.</w:t>
+        <w:t xml:space="preserve">Beim Laden (was hier mit Filestream erledigt wird) müssen alle Listen zuerst geleert werden, damit die alten </w:t>
+      </w:r>
+      <w:r>
+        <w:rPr>
+          <w:lang w:eastAsia="ja-JP"/>
+        </w:rPr>
+        <w:t>Gatter</w:t>
+      </w:r>
+      <w:r>
+        <w:rPr>
+          <w:lang w:eastAsia="ja-JP"/>
+        </w:rPr>
+        <w:t xml:space="preserve"> nicht die neuen Gatter beeinflussen.</w:t>
       </w:r>
     </w:p>
     <w:p>
@@ -3336,7 +3282,43 @@
         <w:rPr>
           <w:lang w:eastAsia="ja-JP"/>
         </w:rPr>
-        <w:t xml:space="preserve"> die Id des Ausgangsgatts gespeichert, welcher Ausgang , die Id des Eingangsgates und welche Eingang die Verbindung hat.</w:t>
+        <w:t xml:space="preserve"> die Id des Ausgangsgatts gespeichert, welcher </w:t>
+      </w:r>
+      <w:r>
+        <w:rPr>
+          <w:lang w:eastAsia="ja-JP"/>
+        </w:rPr>
+        <w:t>Ausgang,</w:t>
+      </w:r>
+      <w:r>
+        <w:rPr>
+          <w:lang w:eastAsia="ja-JP"/>
+        </w:rPr>
+        <w:t xml:space="preserve"> die Id des Eingangsga</w:t>
+      </w:r>
+      <w:r>
+        <w:rPr>
+          <w:lang w:eastAsia="ja-JP"/>
+        </w:rPr>
+        <w:t>tters</w:t>
+      </w:r>
+      <w:r>
+        <w:rPr>
+          <w:lang w:eastAsia="ja-JP"/>
+        </w:rPr>
+        <w:t xml:space="preserve"> und welche</w:t>
+      </w:r>
+      <w:r>
+        <w:rPr>
+          <w:lang w:eastAsia="ja-JP"/>
+        </w:rPr>
+        <w:t>n</w:t>
+      </w:r>
+      <w:r>
+        <w:rPr>
+          <w:lang w:eastAsia="ja-JP"/>
+        </w:rPr>
+        <w:t xml:space="preserve"> Eingang die Verbindung hat.</w:t>
       </w:r>
       <w:r>
         <w:rPr>
@@ -3424,7 +3406,91 @@
         <w:rPr>
           <w:lang w:eastAsia="ja-JP"/>
         </w:rPr>
-        <w:t>Wenn ein Taster oder aehnliches ein Signal abgibt wird ein „Prozesstoken“ erstellt der inerhalb eines neuen Threads die Liste mit den Verbindungslinen durchgeht und ueberpruft ob diese durch das Signal veraendert wird. Falls nichts mehr veraendert wird wird der Thread beendet.</w:t>
+        <w:t xml:space="preserve">Wenn ein Taster oder </w:t>
+      </w:r>
+      <w:r>
+        <w:rPr>
+          <w:lang w:eastAsia="ja-JP"/>
+        </w:rPr>
+        <w:t>ähnliches</w:t>
+      </w:r>
+      <w:r>
+        <w:rPr>
+          <w:lang w:eastAsia="ja-JP"/>
+        </w:rPr>
+        <w:t xml:space="preserve"> ein Signal abgibt wird ein „Prozesstoken“ erstellt der </w:t>
+      </w:r>
+      <w:r>
+        <w:rPr>
+          <w:lang w:eastAsia="ja-JP"/>
+        </w:rPr>
+        <w:t>innerhalb</w:t>
+      </w:r>
+      <w:r>
+        <w:rPr>
+          <w:lang w:eastAsia="ja-JP"/>
+        </w:rPr>
+        <w:t xml:space="preserve"> eines neuen Threads die Liste mit den </w:t>
+      </w:r>
+      <w:r>
+        <w:rPr>
+          <w:lang w:eastAsia="ja-JP"/>
+        </w:rPr>
+        <w:t>Verbindungslinien</w:t>
+      </w:r>
+      <w:r>
+        <w:rPr>
+          <w:lang w:eastAsia="ja-JP"/>
+        </w:rPr>
+        <w:t xml:space="preserve"> durchgeht und </w:t>
+      </w:r>
+      <w:r>
+        <w:rPr>
+          <w:lang w:eastAsia="ja-JP"/>
+        </w:rPr>
+        <w:t>überprüft</w:t>
+      </w:r>
+      <w:r>
+        <w:rPr>
+          <w:lang w:eastAsia="ja-JP"/>
+        </w:rPr>
+        <w:t xml:space="preserve"> ob diese durch das Signal </w:t>
+      </w:r>
+      <w:r>
+        <w:rPr>
+          <w:lang w:eastAsia="ja-JP"/>
+        </w:rPr>
+        <w:t>verändert</w:t>
+      </w:r>
+      <w:r>
+        <w:rPr>
+          <w:lang w:eastAsia="ja-JP"/>
+        </w:rPr>
+        <w:t xml:space="preserve"> wird. Falls nichts mehr </w:t>
+      </w:r>
+      <w:r>
+        <w:rPr>
+          <w:lang w:eastAsia="ja-JP"/>
+        </w:rPr>
+        <w:t>verändert</w:t>
+      </w:r>
+      <w:r>
+        <w:rPr>
+          <w:lang w:eastAsia="ja-JP"/>
+        </w:rPr>
+        <w:t xml:space="preserve"> wird</w:t>
+      </w:r>
+      <w:r>
+        <w:rPr>
+          <w:lang w:eastAsia="ja-JP"/>
+        </w:rPr>
+        <w:t>,</w:t>
+      </w:r>
+      <w:r>
+        <w:rPr>
+          <w:lang w:eastAsia="ja-JP"/>
+        </w:rPr>
+        <w:t xml:space="preserve"> wird der Thread beendet.</w:t>
       </w:r>
       <w:r>
         <w:rPr>
@@ -3591,7 +3657,7 @@
           <w:lang w:eastAsia="ja-JP"/>
         </w:rPr>
       </w:pPr>
-      <w:bookmarkStart w:id="8" w:name="_Toc10485579"/>
+      <w:bookmarkStart w:id="8" w:name="_Toc10554229"/>
       <w:r>
         <w:rPr>
           <w:sz w:val="52"/>
@@ -3625,7 +3691,7 @@
           <w:lang w:eastAsia="ja-JP"/>
         </w:rPr>
       </w:pPr>
-      <w:bookmarkStart w:id="9" w:name="_Toc10485580"/>
+      <w:bookmarkStart w:id="9" w:name="_Toc10554230"/>
       <w:r>
         <w:rPr>
           <w:sz w:val="36"/>
@@ -4402,7 +4468,7 @@
           <w:lang w:eastAsia="ja-JP"/>
         </w:rPr>
       </w:pPr>
-      <w:bookmarkStart w:id="10" w:name="_Toc10485581"/>
+      <w:bookmarkStart w:id="10" w:name="_Toc10554231"/>
       <w:r>
         <w:rPr>
           <w:sz w:val="36"/>
@@ -4602,7 +4668,23 @@
           <w:sz w:val="24"/>
           <w:lang w:eastAsia="ja-JP"/>
         </w:rPr>
-        <w:t>Nicht Erreicht:</w:t>
+        <w:t xml:space="preserve">Nicht </w:t>
+      </w:r>
+      <w:r>
+        <w:rPr>
+          <w:rFonts w:eastAsia="Yu Mincho"/>
+          <w:sz w:val="24"/>
+          <w:lang w:eastAsia="ja-JP"/>
+        </w:rPr>
+        <w:t>erreicht</w:t>
+      </w:r>
+      <w:r>
+        <w:rPr>
+          <w:rFonts w:eastAsia="Yu Mincho"/>
+          <w:sz w:val="24"/>
+          <w:lang w:eastAsia="ja-JP"/>
+        </w:rPr>
+        <w:t>:</w:t>
       </w:r>
     </w:p>
     <w:p>
@@ -4620,15 +4702,7 @@
           <w:sz w:val="24"/>
           <w:lang w:eastAsia="ja-JP"/>
         </w:rPr>
-        <w:t xml:space="preserve">- </w:t>
-      </w:r>
-      <w:r>
-        <w:rPr>
-          <w:rFonts w:eastAsia="Yu Mincho"/>
-          <w:sz w:val="24"/>
-          <w:lang w:eastAsia="ja-JP"/>
-        </w:rPr>
-        <w:t>Debugging Umgebung</w:t>
+        <w:t>- Debugging Umgebung</w:t>
       </w:r>
     </w:p>
     <w:p>
@@ -4646,23 +4720,7 @@
           <w:sz w:val="24"/>
           <w:lang w:eastAsia="ja-JP"/>
         </w:rPr>
-        <w:t>-</w:t>
-      </w:r>
-      <w:r>
-        <w:rPr>
-          <w:rFonts w:eastAsia="Yu Mincho"/>
-          <w:sz w:val="24"/>
-          <w:lang w:eastAsia="ja-JP"/>
-        </w:rPr>
-        <w:t xml:space="preserve"> </w:t>
-      </w:r>
-      <w:r>
-        <w:rPr>
-          <w:rFonts w:eastAsia="Yu Mincho"/>
-          <w:sz w:val="24"/>
-          <w:lang w:eastAsia="ja-JP"/>
-        </w:rPr>
-        <w:t>Kontextmenü</w:t>
+        <w:t>- Kontextmenü</w:t>
       </w:r>
     </w:p>
     <w:p>
@@ -4680,15 +4738,7 @@
           <w:sz w:val="24"/>
           <w:lang w:eastAsia="ja-JP"/>
         </w:rPr>
-        <w:t xml:space="preserve">- </w:t>
-      </w:r>
-      <w:r>
-        <w:rPr>
-          <w:rFonts w:eastAsia="Yu Mincho"/>
-          <w:sz w:val="24"/>
-          <w:lang w:eastAsia="ja-JP"/>
-        </w:rPr>
-        <w:t>Möglichkeit simple Programme auf einem Mikrokontroller zu testen</w:t>
+        <w:t>- Möglichkeit simple Programme auf einem Mikrokontroller zu testen</w:t>
       </w:r>
     </w:p>
     <w:p>
@@ -4730,7 +4780,7 @@
           <w:lang w:eastAsia="ja-JP"/>
         </w:rPr>
       </w:pPr>
-      <w:bookmarkStart w:id="11" w:name="_Toc10485582"/>
+      <w:bookmarkStart w:id="11" w:name="_Toc10554232"/>
       <w:r>
         <w:rPr>
           <w:sz w:val="52"/>
@@ -5972,15 +6022,7 @@
                 <w:sz w:val="24"/>
                 <w:lang w:eastAsia="ja-JP"/>
               </w:rPr>
-              <w:t>Fehlerdiagnose/</w:t>
-            </w:r>
-            <w:r>
-              <w:rPr>
-                <w:rFonts w:eastAsia="Yu Mincho"/>
-                <w:sz w:val="24"/>
-                <w:lang w:val="en-US" w:eastAsia="ja-JP"/>
-              </w:rPr>
-              <w:t>Cleanup</w:t>
+              <w:t>Fehlerdiagnose/Cleanup</w:t>
             </w:r>
           </w:p>
         </w:tc>
@@ -6716,7 +6758,7 @@
           <w:lang w:eastAsia="ja-JP"/>
         </w:rPr>
       </w:pPr>
-      <w:bookmarkStart w:id="12" w:name="_Toc10485583"/>
+      <w:bookmarkStart w:id="12" w:name="_Toc10554233"/>
       <w:r>
         <w:rPr>
           <w:sz w:val="52"/>
@@ -7242,7 +7284,7 @@
           <w:u w:val="single"/>
         </w:rPr>
       </w:pPr>
-      <w:bookmarkStart w:id="13" w:name="_Toc10485584"/>
+      <w:bookmarkStart w:id="13" w:name="_Toc10554234"/>
       <w:r>
         <w:rPr>
           <w:sz w:val="52"/>
@@ -8762,7 +8804,7 @@
       </w:pPr>
     </w:pPrDefault>
   </w:docDefaults>
-  <w:latentStyles w:defLockedState="0" w:defUIPriority="99" w:defSemiHidden="0" w:defUnhideWhenUsed="0" w:defQFormat="0" w:count="375">
+  <w:latentStyles w:defLockedState="0" w:defUIPriority="99" w:defSemiHidden="0" w:defUnhideWhenUsed="0" w:defQFormat="0" w:count="376">
     <w:lsdException w:name="Normal" w:uiPriority="0" w:qFormat="1"/>
     <w:lsdException w:name="heading 1" w:uiPriority="9" w:qFormat="1"/>
     <w:lsdException w:name="heading 2" w:semiHidden="1" w:uiPriority="9" w:unhideWhenUsed="1" w:qFormat="1"/>
@@ -8911,11 +8953,11 @@
     <w:lsdException w:name="Table Elegant" w:semiHidden="1" w:unhideWhenUsed="1"/>
     <w:lsdException w:name="Table Professional" w:semiHidden="1" w:unhideWhenUsed="1"/>
     <w:lsdException w:name="Table Subtle 1" w:semiHidden="1" w:unhideWhenUsed="1"/>
+    <w:lsdException w:name="Table Subtle 2" w:semiHidden="1" w:unhideWhenUsed="1"/>
     <w:lsdException w:name="Table Web 1" w:semiHidden="1" w:unhideWhenUsed="1"/>
     <w:lsdException w:name="Table Web 2" w:semiHidden="1" w:unhideWhenUsed="1"/>
     <w:lsdException w:name="Balloon Text" w:semiHidden="1" w:unhideWhenUsed="1"/>
     <w:lsdException w:name="Table Grid" w:uiPriority="39"/>
-    <w:lsdException w:name="Table Theme" w:semiHidden="1" w:unhideWhenUsed="1"/>
     <w:lsdException w:name="Placeholder Text" w:semiHidden="1"/>
     <w:lsdException w:name="No Spacing" w:uiPriority="1" w:qFormat="1"/>
     <w:lsdException w:name="Light Shading" w:uiPriority="60"/>
@@ -9135,6 +9177,7 @@
     <w:lsdException w:name="Smart Hyperlink" w:semiHidden="1" w:unhideWhenUsed="1"/>
     <w:lsdException w:name="Hashtag" w:semiHidden="1" w:unhideWhenUsed="1"/>
     <w:lsdException w:name="Unresolved Mention" w:semiHidden="1" w:unhideWhenUsed="1"/>
+    <w:lsdException w:name="Smart Link" w:semiHidden="1" w:unhideWhenUsed="1"/>
   </w:latentStyles>
   <w:style w:type="paragraph" w:default="1" w:styleId="Normal">
     <w:name w:val="Normal"/>
@@ -9789,7 +9832,7 @@
 </file>
 
 <file path=customXml/itemProps1.xml><?xml version="1.0" encoding="utf-8"?>
-<ds:datastoreItem xmlns:ds="http://schemas.openxmlformats.org/officeDocument/2006/customXml" ds:itemID="{5EBD0B96-9101-4884-A1CC-0AD77C717D35}">
+<ds:datastoreItem xmlns:ds="http://schemas.openxmlformats.org/officeDocument/2006/customXml" ds:itemID="{F79C4CC5-2C52-4AB2-9C5D-2E55B6275A35}">
   <ds:schemaRefs>
     <ds:schemaRef ds:uri="http://schemas.openxmlformats.org/officeDocument/2006/bibliography"/>
   </ds:schemaRefs>

</xml_diff>